<commit_message>
fix cetak skum kasir
</commit_message>
<xml_diff>
--- a/templates/doc/template_psp.docx
+++ b/templates/doc/template_psp.docx
@@ -15,8 +15,6 @@
           <w:szCs w:val="24"/>
         </w:rPr>
       </w:pPr>
-      <w:bookmarkStart w:id="0" w:name="_GoBack"/>
-      <w:bookmarkEnd w:id="0"/>
       <w:r>
         <w:rPr>
           <w:rFonts w:hint="default" w:ascii="Courier New" w:hAnsi="Times New Roman" w:eastAsia="SimSun" w:cs="Courier New"/>
@@ -520,6 +518,7 @@
           <w:i/>
           <w:sz w:val="28"/>
           <w:szCs w:val="28"/>
+          <w:lang w:val="en-US"/>
         </w:rPr>
       </w:pPr>
       <w:r>
@@ -578,6 +577,16 @@
           <w:szCs w:val="28"/>
         </w:rPr>
         <w:t xml:space="preserve">  Pengembalian sisa panjar  </w:t>
+      </w:r>
+      <w:r>
+        <w:rPr>
+          <w:rFonts w:hint="default" w:ascii="Calibri" w:cs="Calibri"/>
+          <w:i/>
+          <w:sz w:val="28"/>
+          <w:szCs w:val="28"/>
+          <w:lang w:val="en-US"/>
+        </w:rPr>
+        <w:t>a.n ${penandatangan}</w:t>
       </w:r>
     </w:p>
     <w:p>
@@ -845,6 +854,7 @@
           <w:rFonts w:hint="default" w:ascii="Calibri" w:hAnsi="Times New Roman" w:eastAsia="SimSun" w:cs="Calibri"/>
           <w:sz w:val="24"/>
           <w:szCs w:val="24"/>
+          <w:lang w:val="en-US"/>
         </w:rPr>
       </w:pPr>
       <w:r>
@@ -939,12 +949,25 @@
       </w:r>
       <w:r>
         <w:rPr>
-          <w:rFonts w:hint="default" w:ascii="Calibri" w:hAnsi="Times New Roman" w:eastAsia="SimSun" w:cs="Calibri"/>
-          <w:b/>
-          <w:sz w:val="24"/>
-          <w:szCs w:val="24"/>
-        </w:rPr>
-        <w:t>------------------------</w:t>
+          <w:rFonts w:hint="default" w:ascii="Calibri" w:cs="Calibri"/>
+          <w:b/>
+          <w:sz w:val="24"/>
+          <w:szCs w:val="24"/>
+          <w:lang w:val="en-US"/>
+        </w:rPr>
+        <w:t>${penandatangan</w:t>
+      </w:r>
+      <w:bookmarkStart w:id="0" w:name="_GoBack"/>
+      <w:bookmarkEnd w:id="0"/>
+      <w:r>
+        <w:rPr>
+          <w:rFonts w:hint="default" w:ascii="Calibri" w:cs="Calibri"/>
+          <w:b/>
+          <w:sz w:val="24"/>
+          <w:szCs w:val="24"/>
+          <w:lang w:val="en-US"/>
+        </w:rPr>
+        <w:t>}</w:t>
       </w:r>
     </w:p>
     <w:sectPr>
@@ -1000,7 +1023,7 @@
     <w:lsdException w:qFormat="1" w:unhideWhenUsed="0" w:uiPriority="99" w:semiHidden="0" w:name="Normal Indent"/>
     <w:lsdException w:qFormat="1" w:unhideWhenUsed="0" w:uiPriority="99" w:semiHidden="0" w:name="footnote text"/>
     <w:lsdException w:qFormat="1" w:unhideWhenUsed="0" w:uiPriority="99" w:semiHidden="0" w:name="annotation text"/>
-    <w:lsdException w:uiPriority="99" w:semiHidden="0" w:name="header"/>
+    <w:lsdException w:qFormat="1" w:uiPriority="99" w:semiHidden="0" w:name="header"/>
     <w:lsdException w:uiPriority="99" w:semiHidden="0" w:name="footer"/>
     <w:lsdException w:qFormat="1" w:unhideWhenUsed="0" w:uiPriority="99" w:semiHidden="0" w:name="index heading"/>
     <w:lsdException w:qFormat="1" w:unhideWhenUsed="0" w:uiPriority="35" w:semiHidden="0" w:name="caption"/>
@@ -1120,105 +1143,105 @@
     <w:lsdException w:qFormat="1" w:unhideWhenUsed="0" w:uiPriority="99" w:semiHidden="0" w:name="Table Grid"/>
     <w:lsdException w:qFormat="1" w:unhideWhenUsed="0" w:uiPriority="99" w:semiHidden="0" w:name="Table Theme"/>
     <w:lsdException w:qFormat="1" w:uiPriority="1" w:semiHidden="0" w:name="No Spacing"/>
-    <w:lsdException w:qFormat="1" w:unhideWhenUsed="0" w:uiPriority="60" w:semiHidden="0" w:name="Light Shading"/>
-    <w:lsdException w:qFormat="1" w:unhideWhenUsed="0" w:uiPriority="61" w:semiHidden="0" w:name="Light List"/>
-    <w:lsdException w:qFormat="1" w:unhideWhenUsed="0" w:uiPriority="62" w:semiHidden="0" w:name="Light Grid"/>
-    <w:lsdException w:qFormat="1" w:unhideWhenUsed="0" w:uiPriority="63" w:semiHidden="0" w:name="Medium Shading 1"/>
-    <w:lsdException w:qFormat="1" w:unhideWhenUsed="0" w:uiPriority="64" w:semiHidden="0" w:name="Medium Shading 2"/>
-    <w:lsdException w:qFormat="1" w:unhideWhenUsed="0" w:uiPriority="65" w:semiHidden="0" w:name="Medium List 1"/>
-    <w:lsdException w:qFormat="1" w:unhideWhenUsed="0" w:uiPriority="66" w:semiHidden="0" w:name="Medium List 2"/>
-    <w:lsdException w:qFormat="1" w:unhideWhenUsed="0" w:uiPriority="67" w:semiHidden="0" w:name="Medium Grid 1"/>
-    <w:lsdException w:qFormat="1" w:unhideWhenUsed="0" w:uiPriority="68" w:semiHidden="0" w:name="Medium Grid 2"/>
-    <w:lsdException w:qFormat="1" w:unhideWhenUsed="0" w:uiPriority="69" w:semiHidden="0" w:name="Medium Grid 3"/>
-    <w:lsdException w:qFormat="1" w:unhideWhenUsed="0" w:uiPriority="70" w:semiHidden="0" w:name="Dark List"/>
-    <w:lsdException w:qFormat="1" w:unhideWhenUsed="0" w:uiPriority="71" w:semiHidden="0" w:name="Colorful Shading"/>
-    <w:lsdException w:qFormat="1" w:unhideWhenUsed="0" w:uiPriority="72" w:semiHidden="0" w:name="Colorful List"/>
-    <w:lsdException w:qFormat="1" w:unhideWhenUsed="0" w:uiPriority="73" w:semiHidden="0" w:name="Colorful Grid"/>
-    <w:lsdException w:qFormat="1" w:unhideWhenUsed="0" w:uiPriority="60" w:semiHidden="0" w:name="Light Shading Accent 1"/>
-    <w:lsdException w:qFormat="1" w:unhideWhenUsed="0" w:uiPriority="61" w:semiHidden="0" w:name="Light List Accent 1"/>
-    <w:lsdException w:qFormat="1" w:unhideWhenUsed="0" w:uiPriority="62" w:semiHidden="0" w:name="Light Grid Accent 1"/>
-    <w:lsdException w:qFormat="1" w:unhideWhenUsed="0" w:uiPriority="63" w:semiHidden="0" w:name="Medium Shading 1 Accent 1"/>
-    <w:lsdException w:qFormat="1" w:unhideWhenUsed="0" w:uiPriority="64" w:semiHidden="0" w:name="Medium Shading 2 Accent 1"/>
-    <w:lsdException w:qFormat="1" w:unhideWhenUsed="0" w:uiPriority="65" w:semiHidden="0" w:name="Medium List 1 Accent 1"/>
+    <w:lsdException w:unhideWhenUsed="0" w:uiPriority="60" w:semiHidden="0" w:name="Light Shading"/>
+    <w:lsdException w:unhideWhenUsed="0" w:uiPriority="61" w:semiHidden="0" w:name="Light List"/>
+    <w:lsdException w:unhideWhenUsed="0" w:uiPriority="62" w:semiHidden="0" w:name="Light Grid"/>
+    <w:lsdException w:unhideWhenUsed="0" w:uiPriority="63" w:semiHidden="0" w:name="Medium Shading 1"/>
+    <w:lsdException w:unhideWhenUsed="0" w:uiPriority="64" w:semiHidden="0" w:name="Medium Shading 2"/>
+    <w:lsdException w:unhideWhenUsed="0" w:uiPriority="65" w:semiHidden="0" w:name="Medium List 1"/>
+    <w:lsdException w:unhideWhenUsed="0" w:uiPriority="66" w:semiHidden="0" w:name="Medium List 2"/>
+    <w:lsdException w:unhideWhenUsed="0" w:uiPriority="67" w:semiHidden="0" w:name="Medium Grid 1"/>
+    <w:lsdException w:unhideWhenUsed="0" w:uiPriority="68" w:semiHidden="0" w:name="Medium Grid 2"/>
+    <w:lsdException w:unhideWhenUsed="0" w:uiPriority="69" w:semiHidden="0" w:name="Medium Grid 3"/>
+    <w:lsdException w:unhideWhenUsed="0" w:uiPriority="70" w:semiHidden="0" w:name="Dark List"/>
+    <w:lsdException w:unhideWhenUsed="0" w:uiPriority="71" w:semiHidden="0" w:name="Colorful Shading"/>
+    <w:lsdException w:unhideWhenUsed="0" w:uiPriority="72" w:semiHidden="0" w:name="Colorful List"/>
+    <w:lsdException w:unhideWhenUsed="0" w:uiPriority="73" w:semiHidden="0" w:name="Colorful Grid"/>
+    <w:lsdException w:unhideWhenUsed="0" w:uiPriority="60" w:semiHidden="0" w:name="Light Shading Accent 1"/>
+    <w:lsdException w:unhideWhenUsed="0" w:uiPriority="61" w:semiHidden="0" w:name="Light List Accent 1"/>
+    <w:lsdException w:unhideWhenUsed="0" w:uiPriority="62" w:semiHidden="0" w:name="Light Grid Accent 1"/>
+    <w:lsdException w:unhideWhenUsed="0" w:uiPriority="63" w:semiHidden="0" w:name="Medium Shading 1 Accent 1"/>
+    <w:lsdException w:unhideWhenUsed="0" w:uiPriority="64" w:semiHidden="0" w:name="Medium Shading 2 Accent 1"/>
+    <w:lsdException w:unhideWhenUsed="0" w:uiPriority="65" w:semiHidden="0" w:name="Medium List 1 Accent 1"/>
     <w:lsdException w:qFormat="1" w:uiPriority="34" w:semiHidden="0" w:name="List Paragraph"/>
-    <w:lsdException w:qFormat="1" w:unhideWhenUsed="0" w:uiPriority="66" w:semiHidden="0" w:name="Medium List 2 Accent 1"/>
-    <w:lsdException w:qFormat="1" w:unhideWhenUsed="0" w:uiPriority="67" w:semiHidden="0" w:name="Medium Grid 1 Accent 1"/>
-    <w:lsdException w:qFormat="1" w:unhideWhenUsed="0" w:uiPriority="68" w:semiHidden="0" w:name="Medium Grid 2 Accent 1"/>
-    <w:lsdException w:qFormat="1" w:unhideWhenUsed="0" w:uiPriority="69" w:semiHidden="0" w:name="Medium Grid 3 Accent 1"/>
-    <w:lsdException w:qFormat="1" w:unhideWhenUsed="0" w:uiPriority="70" w:semiHidden="0" w:name="Dark List Accent 1"/>
-    <w:lsdException w:qFormat="1" w:unhideWhenUsed="0" w:uiPriority="71" w:semiHidden="0" w:name="Colorful Shading Accent 1"/>
-    <w:lsdException w:qFormat="1" w:unhideWhenUsed="0" w:uiPriority="72" w:semiHidden="0" w:name="Colorful List Accent 1"/>
-    <w:lsdException w:qFormat="1" w:unhideWhenUsed="0" w:uiPriority="73" w:semiHidden="0" w:name="Colorful Grid Accent 1"/>
-    <w:lsdException w:qFormat="1" w:unhideWhenUsed="0" w:uiPriority="60" w:semiHidden="0" w:name="Light Shading Accent 2"/>
-    <w:lsdException w:qFormat="1" w:unhideWhenUsed="0" w:uiPriority="61" w:semiHidden="0" w:name="Light List Accent 2"/>
-    <w:lsdException w:qFormat="1" w:unhideWhenUsed="0" w:uiPriority="62" w:semiHidden="0" w:name="Light Grid Accent 2"/>
-    <w:lsdException w:qFormat="1" w:unhideWhenUsed="0" w:uiPriority="63" w:semiHidden="0" w:name="Medium Shading 1 Accent 2"/>
-    <w:lsdException w:qFormat="1" w:unhideWhenUsed="0" w:uiPriority="64" w:semiHidden="0" w:name="Medium Shading 2 Accent 2"/>
-    <w:lsdException w:qFormat="1" w:unhideWhenUsed="0" w:uiPriority="65" w:semiHidden="0" w:name="Medium List 1 Accent 2"/>
-    <w:lsdException w:qFormat="1" w:unhideWhenUsed="0" w:uiPriority="66" w:semiHidden="0" w:name="Medium List 2 Accent 2"/>
-    <w:lsdException w:qFormat="1" w:unhideWhenUsed="0" w:uiPriority="67" w:semiHidden="0" w:name="Medium Grid 1 Accent 2"/>
-    <w:lsdException w:qFormat="1" w:unhideWhenUsed="0" w:uiPriority="68" w:semiHidden="0" w:name="Medium Grid 2 Accent 2"/>
-    <w:lsdException w:qFormat="1" w:unhideWhenUsed="0" w:uiPriority="69" w:semiHidden="0" w:name="Medium Grid 3 Accent 2"/>
-    <w:lsdException w:qFormat="1" w:unhideWhenUsed="0" w:uiPriority="70" w:semiHidden="0" w:name="Dark List Accent 2"/>
-    <w:lsdException w:qFormat="1" w:unhideWhenUsed="0" w:uiPriority="71" w:semiHidden="0" w:name="Colorful Shading Accent 2"/>
-    <w:lsdException w:qFormat="1" w:unhideWhenUsed="0" w:uiPriority="72" w:semiHidden="0" w:name="Colorful List Accent 2"/>
-    <w:lsdException w:qFormat="1" w:unhideWhenUsed="0" w:uiPriority="73" w:semiHidden="0" w:name="Colorful Grid Accent 2"/>
-    <w:lsdException w:qFormat="1" w:unhideWhenUsed="0" w:uiPriority="60" w:semiHidden="0" w:name="Light Shading Accent 3"/>
-    <w:lsdException w:qFormat="1" w:unhideWhenUsed="0" w:uiPriority="61" w:semiHidden="0" w:name="Light List Accent 3"/>
-    <w:lsdException w:qFormat="1" w:unhideWhenUsed="0" w:uiPriority="62" w:semiHidden="0" w:name="Light Grid Accent 3"/>
-    <w:lsdException w:qFormat="1" w:unhideWhenUsed="0" w:uiPriority="63" w:semiHidden="0" w:name="Medium Shading 1 Accent 3"/>
-    <w:lsdException w:qFormat="1" w:unhideWhenUsed="0" w:uiPriority="64" w:semiHidden="0" w:name="Medium Shading 2 Accent 3"/>
-    <w:lsdException w:qFormat="1" w:unhideWhenUsed="0" w:uiPriority="65" w:semiHidden="0" w:name="Medium List 1 Accent 3"/>
-    <w:lsdException w:qFormat="1" w:unhideWhenUsed="0" w:uiPriority="66" w:semiHidden="0" w:name="Medium List 2 Accent 3"/>
-    <w:lsdException w:qFormat="1" w:unhideWhenUsed="0" w:uiPriority="67" w:semiHidden="0" w:name="Medium Grid 1 Accent 3"/>
-    <w:lsdException w:qFormat="1" w:unhideWhenUsed="0" w:uiPriority="68" w:semiHidden="0" w:name="Medium Grid 2 Accent 3"/>
-    <w:lsdException w:qFormat="1" w:unhideWhenUsed="0" w:uiPriority="69" w:semiHidden="0" w:name="Medium Grid 3 Accent 3"/>
-    <w:lsdException w:qFormat="1" w:unhideWhenUsed="0" w:uiPriority="70" w:semiHidden="0" w:name="Dark List Accent 3"/>
-    <w:lsdException w:qFormat="1" w:unhideWhenUsed="0" w:uiPriority="71" w:semiHidden="0" w:name="Colorful Shading Accent 3"/>
-    <w:lsdException w:qFormat="1" w:unhideWhenUsed="0" w:uiPriority="72" w:semiHidden="0" w:name="Colorful List Accent 3"/>
-    <w:lsdException w:qFormat="1" w:unhideWhenUsed="0" w:uiPriority="73" w:semiHidden="0" w:name="Colorful Grid Accent 3"/>
-    <w:lsdException w:qFormat="1" w:unhideWhenUsed="0" w:uiPriority="60" w:semiHidden="0" w:name="Light Shading Accent 4"/>
-    <w:lsdException w:qFormat="1" w:unhideWhenUsed="0" w:uiPriority="61" w:semiHidden="0" w:name="Light List Accent 4"/>
-    <w:lsdException w:qFormat="1" w:unhideWhenUsed="0" w:uiPriority="62" w:semiHidden="0" w:name="Light Grid Accent 4"/>
-    <w:lsdException w:qFormat="1" w:unhideWhenUsed="0" w:uiPriority="63" w:semiHidden="0" w:name="Medium Shading 1 Accent 4"/>
-    <w:lsdException w:qFormat="1" w:unhideWhenUsed="0" w:uiPriority="64" w:semiHidden="0" w:name="Medium Shading 2 Accent 4"/>
-    <w:lsdException w:qFormat="1" w:unhideWhenUsed="0" w:uiPriority="65" w:semiHidden="0" w:name="Medium List 1 Accent 4"/>
-    <w:lsdException w:qFormat="1" w:unhideWhenUsed="0" w:uiPriority="66" w:semiHidden="0" w:name="Medium List 2 Accent 4"/>
-    <w:lsdException w:qFormat="1" w:unhideWhenUsed="0" w:uiPriority="67" w:semiHidden="0" w:name="Medium Grid 1 Accent 4"/>
-    <w:lsdException w:qFormat="1" w:unhideWhenUsed="0" w:uiPriority="68" w:semiHidden="0" w:name="Medium Grid 2 Accent 4"/>
-    <w:lsdException w:qFormat="1" w:unhideWhenUsed="0" w:uiPriority="69" w:semiHidden="0" w:name="Medium Grid 3 Accent 4"/>
-    <w:lsdException w:qFormat="1" w:unhideWhenUsed="0" w:uiPriority="70" w:semiHidden="0" w:name="Dark List Accent 4"/>
-    <w:lsdException w:qFormat="1" w:unhideWhenUsed="0" w:uiPriority="71" w:semiHidden="0" w:name="Colorful Shading Accent 4"/>
-    <w:lsdException w:qFormat="1" w:unhideWhenUsed="0" w:uiPriority="72" w:semiHidden="0" w:name="Colorful List Accent 4"/>
-    <w:lsdException w:qFormat="1" w:unhideWhenUsed="0" w:uiPriority="73" w:semiHidden="0" w:name="Colorful Grid Accent 4"/>
-    <w:lsdException w:qFormat="1" w:unhideWhenUsed="0" w:uiPriority="60" w:semiHidden="0" w:name="Light Shading Accent 5"/>
-    <w:lsdException w:qFormat="1" w:unhideWhenUsed="0" w:uiPriority="61" w:semiHidden="0" w:name="Light List Accent 5"/>
-    <w:lsdException w:qFormat="1" w:unhideWhenUsed="0" w:uiPriority="62" w:semiHidden="0" w:name="Light Grid Accent 5"/>
-    <w:lsdException w:qFormat="1" w:unhideWhenUsed="0" w:uiPriority="63" w:semiHidden="0" w:name="Medium Shading 1 Accent 5"/>
-    <w:lsdException w:qFormat="1" w:unhideWhenUsed="0" w:uiPriority="64" w:semiHidden="0" w:name="Medium Shading 2 Accent 5"/>
-    <w:lsdException w:qFormat="1" w:unhideWhenUsed="0" w:uiPriority="65" w:semiHidden="0" w:name="Medium List 1 Accent 5"/>
-    <w:lsdException w:qFormat="1" w:unhideWhenUsed="0" w:uiPriority="66" w:semiHidden="0" w:name="Medium List 2 Accent 5"/>
-    <w:lsdException w:qFormat="1" w:unhideWhenUsed="0" w:uiPriority="67" w:semiHidden="0" w:name="Medium Grid 1 Accent 5"/>
-    <w:lsdException w:qFormat="1" w:unhideWhenUsed="0" w:uiPriority="68" w:semiHidden="0" w:name="Medium Grid 2 Accent 5"/>
-    <w:lsdException w:qFormat="1" w:unhideWhenUsed="0" w:uiPriority="69" w:semiHidden="0" w:name="Medium Grid 3 Accent 5"/>
-    <w:lsdException w:qFormat="1" w:unhideWhenUsed="0" w:uiPriority="70" w:semiHidden="0" w:name="Dark List Accent 5"/>
-    <w:lsdException w:qFormat="1" w:unhideWhenUsed="0" w:uiPriority="71" w:semiHidden="0" w:name="Colorful Shading Accent 5"/>
-    <w:lsdException w:qFormat="1" w:unhideWhenUsed="0" w:uiPriority="72" w:semiHidden="0" w:name="Colorful List Accent 5"/>
-    <w:lsdException w:qFormat="1" w:unhideWhenUsed="0" w:uiPriority="73" w:semiHidden="0" w:name="Colorful Grid Accent 5"/>
-    <w:lsdException w:qFormat="1" w:unhideWhenUsed="0" w:uiPriority="60" w:semiHidden="0" w:name="Light Shading Accent 6"/>
-    <w:lsdException w:qFormat="1" w:unhideWhenUsed="0" w:uiPriority="61" w:semiHidden="0" w:name="Light List Accent 6"/>
-    <w:lsdException w:qFormat="1" w:unhideWhenUsed="0" w:uiPriority="62" w:semiHidden="0" w:name="Light Grid Accent 6"/>
-    <w:lsdException w:qFormat="1" w:unhideWhenUsed="0" w:uiPriority="63" w:semiHidden="0" w:name="Medium Shading 1 Accent 6"/>
-    <w:lsdException w:qFormat="1" w:unhideWhenUsed="0" w:uiPriority="64" w:semiHidden="0" w:name="Medium Shading 2 Accent 6"/>
-    <w:lsdException w:qFormat="1" w:unhideWhenUsed="0" w:uiPriority="65" w:semiHidden="0" w:name="Medium List 1 Accent 6"/>
-    <w:lsdException w:qFormat="1" w:unhideWhenUsed="0" w:uiPriority="66" w:semiHidden="0" w:name="Medium List 2 Accent 6"/>
-    <w:lsdException w:qFormat="1" w:unhideWhenUsed="0" w:uiPriority="67" w:semiHidden="0" w:name="Medium Grid 1 Accent 6"/>
-    <w:lsdException w:qFormat="1" w:unhideWhenUsed="0" w:uiPriority="68" w:semiHidden="0" w:name="Medium Grid 2 Accent 6"/>
-    <w:lsdException w:qFormat="1" w:unhideWhenUsed="0" w:uiPriority="69" w:semiHidden="0" w:name="Medium Grid 3 Accent 6"/>
-    <w:lsdException w:qFormat="1" w:unhideWhenUsed="0" w:uiPriority="70" w:semiHidden="0" w:name="Dark List Accent 6"/>
-    <w:lsdException w:qFormat="1" w:unhideWhenUsed="0" w:uiPriority="71" w:semiHidden="0" w:name="Colorful Shading Accent 6"/>
-    <w:lsdException w:qFormat="1" w:unhideWhenUsed="0" w:uiPriority="72" w:semiHidden="0" w:name="Colorful List Accent 6"/>
-    <w:lsdException w:qFormat="1" w:unhideWhenUsed="0" w:uiPriority="73" w:semiHidden="0" w:name="Colorful Grid Accent 6"/>
+    <w:lsdException w:unhideWhenUsed="0" w:uiPriority="66" w:semiHidden="0" w:name="Medium List 2 Accent 1"/>
+    <w:lsdException w:unhideWhenUsed="0" w:uiPriority="67" w:semiHidden="0" w:name="Medium Grid 1 Accent 1"/>
+    <w:lsdException w:unhideWhenUsed="0" w:uiPriority="68" w:semiHidden="0" w:name="Medium Grid 2 Accent 1"/>
+    <w:lsdException w:unhideWhenUsed="0" w:uiPriority="69" w:semiHidden="0" w:name="Medium Grid 3 Accent 1"/>
+    <w:lsdException w:unhideWhenUsed="0" w:uiPriority="70" w:semiHidden="0" w:name="Dark List Accent 1"/>
+    <w:lsdException w:unhideWhenUsed="0" w:uiPriority="71" w:semiHidden="0" w:name="Colorful Shading Accent 1"/>
+    <w:lsdException w:unhideWhenUsed="0" w:uiPriority="72" w:semiHidden="0" w:name="Colorful List Accent 1"/>
+    <w:lsdException w:unhideWhenUsed="0" w:uiPriority="73" w:semiHidden="0" w:name="Colorful Grid Accent 1"/>
+    <w:lsdException w:unhideWhenUsed="0" w:uiPriority="60" w:semiHidden="0" w:name="Light Shading Accent 2"/>
+    <w:lsdException w:unhideWhenUsed="0" w:uiPriority="61" w:semiHidden="0" w:name="Light List Accent 2"/>
+    <w:lsdException w:unhideWhenUsed="0" w:uiPriority="62" w:semiHidden="0" w:name="Light Grid Accent 2"/>
+    <w:lsdException w:unhideWhenUsed="0" w:uiPriority="63" w:semiHidden="0" w:name="Medium Shading 1 Accent 2"/>
+    <w:lsdException w:unhideWhenUsed="0" w:uiPriority="64" w:semiHidden="0" w:name="Medium Shading 2 Accent 2"/>
+    <w:lsdException w:unhideWhenUsed="0" w:uiPriority="65" w:semiHidden="0" w:name="Medium List 1 Accent 2"/>
+    <w:lsdException w:unhideWhenUsed="0" w:uiPriority="66" w:semiHidden="0" w:name="Medium List 2 Accent 2"/>
+    <w:lsdException w:unhideWhenUsed="0" w:uiPriority="67" w:semiHidden="0" w:name="Medium Grid 1 Accent 2"/>
+    <w:lsdException w:unhideWhenUsed="0" w:uiPriority="68" w:semiHidden="0" w:name="Medium Grid 2 Accent 2"/>
+    <w:lsdException w:unhideWhenUsed="0" w:uiPriority="69" w:semiHidden="0" w:name="Medium Grid 3 Accent 2"/>
+    <w:lsdException w:unhideWhenUsed="0" w:uiPriority="70" w:semiHidden="0" w:name="Dark List Accent 2"/>
+    <w:lsdException w:unhideWhenUsed="0" w:uiPriority="71" w:semiHidden="0" w:name="Colorful Shading Accent 2"/>
+    <w:lsdException w:unhideWhenUsed="0" w:uiPriority="72" w:semiHidden="0" w:name="Colorful List Accent 2"/>
+    <w:lsdException w:unhideWhenUsed="0" w:uiPriority="73" w:semiHidden="0" w:name="Colorful Grid Accent 2"/>
+    <w:lsdException w:unhideWhenUsed="0" w:uiPriority="60" w:semiHidden="0" w:name="Light Shading Accent 3"/>
+    <w:lsdException w:unhideWhenUsed="0" w:uiPriority="61" w:semiHidden="0" w:name="Light List Accent 3"/>
+    <w:lsdException w:unhideWhenUsed="0" w:uiPriority="62" w:semiHidden="0" w:name="Light Grid Accent 3"/>
+    <w:lsdException w:unhideWhenUsed="0" w:uiPriority="63" w:semiHidden="0" w:name="Medium Shading 1 Accent 3"/>
+    <w:lsdException w:unhideWhenUsed="0" w:uiPriority="64" w:semiHidden="0" w:name="Medium Shading 2 Accent 3"/>
+    <w:lsdException w:unhideWhenUsed="0" w:uiPriority="65" w:semiHidden="0" w:name="Medium List 1 Accent 3"/>
+    <w:lsdException w:unhideWhenUsed="0" w:uiPriority="66" w:semiHidden="0" w:name="Medium List 2 Accent 3"/>
+    <w:lsdException w:unhideWhenUsed="0" w:uiPriority="67" w:semiHidden="0" w:name="Medium Grid 1 Accent 3"/>
+    <w:lsdException w:unhideWhenUsed="0" w:uiPriority="68" w:semiHidden="0" w:name="Medium Grid 2 Accent 3"/>
+    <w:lsdException w:unhideWhenUsed="0" w:uiPriority="69" w:semiHidden="0" w:name="Medium Grid 3 Accent 3"/>
+    <w:lsdException w:unhideWhenUsed="0" w:uiPriority="70" w:semiHidden="0" w:name="Dark List Accent 3"/>
+    <w:lsdException w:unhideWhenUsed="0" w:uiPriority="71" w:semiHidden="0" w:name="Colorful Shading Accent 3"/>
+    <w:lsdException w:unhideWhenUsed="0" w:uiPriority="72" w:semiHidden="0" w:name="Colorful List Accent 3"/>
+    <w:lsdException w:unhideWhenUsed="0" w:uiPriority="73" w:semiHidden="0" w:name="Colorful Grid Accent 3"/>
+    <w:lsdException w:unhideWhenUsed="0" w:uiPriority="60" w:semiHidden="0" w:name="Light Shading Accent 4"/>
+    <w:lsdException w:unhideWhenUsed="0" w:uiPriority="61" w:semiHidden="0" w:name="Light List Accent 4"/>
+    <w:lsdException w:unhideWhenUsed="0" w:uiPriority="62" w:semiHidden="0" w:name="Light Grid Accent 4"/>
+    <w:lsdException w:unhideWhenUsed="0" w:uiPriority="63" w:semiHidden="0" w:name="Medium Shading 1 Accent 4"/>
+    <w:lsdException w:unhideWhenUsed="0" w:uiPriority="64" w:semiHidden="0" w:name="Medium Shading 2 Accent 4"/>
+    <w:lsdException w:unhideWhenUsed="0" w:uiPriority="65" w:semiHidden="0" w:name="Medium List 1 Accent 4"/>
+    <w:lsdException w:unhideWhenUsed="0" w:uiPriority="66" w:semiHidden="0" w:name="Medium List 2 Accent 4"/>
+    <w:lsdException w:unhideWhenUsed="0" w:uiPriority="67" w:semiHidden="0" w:name="Medium Grid 1 Accent 4"/>
+    <w:lsdException w:unhideWhenUsed="0" w:uiPriority="68" w:semiHidden="0" w:name="Medium Grid 2 Accent 4"/>
+    <w:lsdException w:unhideWhenUsed="0" w:uiPriority="69" w:semiHidden="0" w:name="Medium Grid 3 Accent 4"/>
+    <w:lsdException w:unhideWhenUsed="0" w:uiPriority="70" w:semiHidden="0" w:name="Dark List Accent 4"/>
+    <w:lsdException w:unhideWhenUsed="0" w:uiPriority="71" w:semiHidden="0" w:name="Colorful Shading Accent 4"/>
+    <w:lsdException w:unhideWhenUsed="0" w:uiPriority="72" w:semiHidden="0" w:name="Colorful List Accent 4"/>
+    <w:lsdException w:unhideWhenUsed="0" w:uiPriority="73" w:semiHidden="0" w:name="Colorful Grid Accent 4"/>
+    <w:lsdException w:unhideWhenUsed="0" w:uiPriority="60" w:semiHidden="0" w:name="Light Shading Accent 5"/>
+    <w:lsdException w:unhideWhenUsed="0" w:uiPriority="61" w:semiHidden="0" w:name="Light List Accent 5"/>
+    <w:lsdException w:unhideWhenUsed="0" w:uiPriority="62" w:semiHidden="0" w:name="Light Grid Accent 5"/>
+    <w:lsdException w:unhideWhenUsed="0" w:uiPriority="63" w:semiHidden="0" w:name="Medium Shading 1 Accent 5"/>
+    <w:lsdException w:unhideWhenUsed="0" w:uiPriority="64" w:semiHidden="0" w:name="Medium Shading 2 Accent 5"/>
+    <w:lsdException w:unhideWhenUsed="0" w:uiPriority="65" w:semiHidden="0" w:name="Medium List 1 Accent 5"/>
+    <w:lsdException w:unhideWhenUsed="0" w:uiPriority="66" w:semiHidden="0" w:name="Medium List 2 Accent 5"/>
+    <w:lsdException w:unhideWhenUsed="0" w:uiPriority="67" w:semiHidden="0" w:name="Medium Grid 1 Accent 5"/>
+    <w:lsdException w:unhideWhenUsed="0" w:uiPriority="68" w:semiHidden="0" w:name="Medium Grid 2 Accent 5"/>
+    <w:lsdException w:unhideWhenUsed="0" w:uiPriority="69" w:semiHidden="0" w:name="Medium Grid 3 Accent 5"/>
+    <w:lsdException w:unhideWhenUsed="0" w:uiPriority="70" w:semiHidden="0" w:name="Dark List Accent 5"/>
+    <w:lsdException w:unhideWhenUsed="0" w:uiPriority="71" w:semiHidden="0" w:name="Colorful Shading Accent 5"/>
+    <w:lsdException w:unhideWhenUsed="0" w:uiPriority="72" w:semiHidden="0" w:name="Colorful List Accent 5"/>
+    <w:lsdException w:unhideWhenUsed="0" w:uiPriority="73" w:semiHidden="0" w:name="Colorful Grid Accent 5"/>
+    <w:lsdException w:unhideWhenUsed="0" w:uiPriority="60" w:semiHidden="0" w:name="Light Shading Accent 6"/>
+    <w:lsdException w:unhideWhenUsed="0" w:uiPriority="61" w:semiHidden="0" w:name="Light List Accent 6"/>
+    <w:lsdException w:unhideWhenUsed="0" w:uiPriority="62" w:semiHidden="0" w:name="Light Grid Accent 6"/>
+    <w:lsdException w:unhideWhenUsed="0" w:uiPriority="63" w:semiHidden="0" w:name="Medium Shading 1 Accent 6"/>
+    <w:lsdException w:unhideWhenUsed="0" w:uiPriority="64" w:semiHidden="0" w:name="Medium Shading 2 Accent 6"/>
+    <w:lsdException w:unhideWhenUsed="0" w:uiPriority="65" w:semiHidden="0" w:name="Medium List 1 Accent 6"/>
+    <w:lsdException w:unhideWhenUsed="0" w:uiPriority="66" w:semiHidden="0" w:name="Medium List 2 Accent 6"/>
+    <w:lsdException w:unhideWhenUsed="0" w:uiPriority="67" w:semiHidden="0" w:name="Medium Grid 1 Accent 6"/>
+    <w:lsdException w:unhideWhenUsed="0" w:uiPriority="68" w:semiHidden="0" w:name="Medium Grid 2 Accent 6"/>
+    <w:lsdException w:unhideWhenUsed="0" w:uiPriority="69" w:semiHidden="0" w:name="Medium Grid 3 Accent 6"/>
+    <w:lsdException w:unhideWhenUsed="0" w:uiPriority="70" w:semiHidden="0" w:name="Dark List Accent 6"/>
+    <w:lsdException w:unhideWhenUsed="0" w:uiPriority="71" w:semiHidden="0" w:name="Colorful Shading Accent 6"/>
+    <w:lsdException w:unhideWhenUsed="0" w:uiPriority="72" w:semiHidden="0" w:name="Colorful List Accent 6"/>
+    <w:lsdException w:unhideWhenUsed="0" w:uiPriority="73" w:semiHidden="0" w:name="Colorful Grid Accent 6"/>
   </w:latentStyles>
   <w:style w:type="paragraph" w:default="1" w:styleId="1">
     <w:name w:val="Normal"/>
@@ -1230,7 +1253,7 @@
       <w:autoSpaceDN w:val="0"/>
     </w:pPr>
     <w:rPr>
-      <w:rFonts w:hint="default" w:cs="Times New Roman"/>
+      <w:rFonts w:hint="default" w:ascii="Times New Roman" w:hAnsi="Times New Roman" w:eastAsia="SimSun" w:cs="Times New Roman"/>
       <w:sz w:val="20"/>
       <w:szCs w:val="20"/>
       <w:lang w:val="en-US" w:eastAsia="en-US" w:bidi="ar-SA"/>
@@ -1356,6 +1379,7 @@
     <w:basedOn w:val="1"/>
     <w:link w:val="17"/>
     <w:unhideWhenUsed/>
+    <w:qFormat/>
     <w:uiPriority w:val="99"/>
     <w:pPr>
       <w:tabs>
@@ -1392,7 +1416,7 @@
       <w:autoSpaceDN w:val="0"/>
     </w:pPr>
     <w:rPr>
-      <w:rFonts w:hint="default" w:cs="Times New Roman"/>
+      <w:rFonts w:hint="default" w:ascii="Times New Roman" w:hAnsi="Times New Roman" w:eastAsia="SimSun" w:cs="Times New Roman"/>
       <w:sz w:val="20"/>
       <w:szCs w:val="20"/>
       <w:lang w:val="en-US" w:eastAsia="en-US" w:bidi="ar-SA"/>

</xml_diff>

<commit_message>
update template doc psp
</commit_message>
<xml_diff>
--- a/templates/doc/template_psp.docx
+++ b/templates/doc/template_psp.docx
@@ -243,7 +243,7 @@
     </w:p>
     <w:p>
       <w:pPr>
-        <w:spacing w:before="240" w:line="360" w:lineRule="auto"/>
+        <w:spacing w:before="240" w:line="240" w:lineRule="auto"/>
         <w:jc w:val="both"/>
         <w:rPr>
           <w:rFonts w:hint="default" w:ascii="Calibri" w:hAnsi="Times New Roman" w:eastAsia="SimSun" w:cs="Calibri"/>
@@ -320,7 +320,7 @@
     </w:p>
     <w:p>
       <w:pPr>
-        <w:spacing w:line="360" w:lineRule="auto"/>
+        <w:spacing w:line="240" w:lineRule="auto"/>
         <w:jc w:val="both"/>
         <w:rPr>
           <w:rFonts w:hint="default" w:ascii="Calibri" w:hAnsi="Times New Roman" w:eastAsia="SimSun" w:cs="Calibri"/>
@@ -419,10 +419,12 @@
         </w:rPr>
         <w:t>Kasir.</w:t>
       </w:r>
+      <w:bookmarkStart w:id="0" w:name="_GoBack"/>
+      <w:bookmarkEnd w:id="0"/>
     </w:p>
     <w:p>
       <w:pPr>
-        <w:spacing w:line="360" w:lineRule="auto"/>
+        <w:spacing w:line="240" w:lineRule="auto"/>
         <w:ind w:left="3600" w:hanging="2880"/>
         <w:rPr>
           <w:rFonts w:hint="default" w:ascii="Calibri" w:hAnsi="Times New Roman" w:eastAsia="SimSun" w:cs="Calibri"/>
@@ -512,10 +514,9 @@
     </w:p>
     <w:p>
       <w:pPr>
-        <w:spacing w:after="120" w:line="360" w:lineRule="auto"/>
-        <w:rPr>
-          <w:rFonts w:hint="default" w:ascii="Calibri" w:hAnsi="Times New Roman" w:eastAsia="SimSun" w:cs="Calibri"/>
-          <w:i/>
+        <w:spacing w:after="120" w:line="240" w:lineRule="auto"/>
+        <w:rPr>
+          <w:rFonts w:hint="default" w:ascii="Calibri" w:hAnsi="Times New Roman" w:eastAsia="SimSun" w:cs="Calibri"/>
           <w:sz w:val="28"/>
           <w:szCs w:val="28"/>
           <w:lang w:val="en-US"/>
@@ -587,27 +588,6 @@
           <w:lang w:val="en-US"/>
         </w:rPr>
         <w:t>a.n ${penandatangan}</w:t>
-      </w:r>
-    </w:p>
-    <w:p>
-      <w:pPr>
-        <w:spacing w:line="360" w:lineRule="auto"/>
-        <w:jc w:val="both"/>
-        <w:rPr>
-          <w:rFonts w:hint="default" w:ascii="Calibri" w:hAnsi="Times New Roman" w:eastAsia="SimSun" w:cs="Calibri"/>
-          <w:sz w:val="28"/>
-          <w:szCs w:val="28"/>
-          <w:lang w:val="id-ID"/>
-        </w:rPr>
-      </w:pPr>
-      <w:r>
-        <w:rPr>
-          <w:rFonts w:hint="default" w:ascii="Calibri" w:hAnsi="Times New Roman" w:eastAsia="SimSun" w:cs="Calibri"/>
-          <w:sz w:val="28"/>
-          <w:szCs w:val="28"/>
-          <w:lang w:val="id-ID"/>
-        </w:rPr>
-        <w:t xml:space="preserve">                                                                  </w:t>
       </w:r>
     </w:p>
     <w:p>
@@ -639,8 +619,8 @@
         <w:jc w:val="both"/>
         <w:rPr>
           <w:rFonts w:hint="default" w:ascii="Calibri" w:hAnsi="Times New Roman" w:eastAsia="SimSun" w:cs="Calibri"/>
-          <w:sz w:val="28"/>
-          <w:szCs w:val="28"/>
+          <w:sz w:val="24"/>
+          <w:szCs w:val="24"/>
         </w:rPr>
       </w:pPr>
       <w:r>
@@ -749,26 +729,6 @@
           <w:szCs w:val="28"/>
         </w:rPr>
         <w:t xml:space="preserve">  ${TANGGAL_SEKARANG}</w:t>
-      </w:r>
-    </w:p>
-    <w:p>
-      <w:pPr>
-        <w:spacing w:line="360" w:lineRule="auto"/>
-        <w:ind w:left="6480" w:firstLine="720"/>
-        <w:jc w:val="both"/>
-        <w:rPr>
-          <w:rFonts w:hint="default" w:ascii="Calibri" w:hAnsi="Times New Roman" w:eastAsia="SimSun" w:cs="Calibri"/>
-          <w:sz w:val="24"/>
-          <w:szCs w:val="24"/>
-        </w:rPr>
-      </w:pPr>
-      <w:r>
-        <w:rPr>
-          <w:rFonts w:hint="default" w:ascii="Calibri" w:hAnsi="Times New Roman" w:eastAsia="SimSun" w:cs="Calibri"/>
-          <w:sz w:val="24"/>
-          <w:szCs w:val="24"/>
-        </w:rPr>
-        <w:t xml:space="preserve"> </w:t>
       </w:r>
     </w:p>
     <w:p>
@@ -955,19 +915,7 @@
           <w:szCs w:val="24"/>
           <w:lang w:val="en-US"/>
         </w:rPr>
-        <w:t>${penandatangan</w:t>
-      </w:r>
-      <w:bookmarkStart w:id="0" w:name="_GoBack"/>
-      <w:bookmarkEnd w:id="0"/>
-      <w:r>
-        <w:rPr>
-          <w:rFonts w:hint="default" w:ascii="Calibri" w:cs="Calibri"/>
-          <w:b/>
-          <w:sz w:val="24"/>
-          <w:szCs w:val="24"/>
-          <w:lang w:val="en-US"/>
-        </w:rPr>
-        <w:t>}</w:t>
+        <w:t>${penandatangan}</w:t>
       </w:r>
     </w:p>
     <w:sectPr>
@@ -1024,7 +972,7 @@
     <w:lsdException w:qFormat="1" w:unhideWhenUsed="0" w:uiPriority="99" w:semiHidden="0" w:name="footnote text"/>
     <w:lsdException w:qFormat="1" w:unhideWhenUsed="0" w:uiPriority="99" w:semiHidden="0" w:name="annotation text"/>
     <w:lsdException w:qFormat="1" w:uiPriority="99" w:semiHidden="0" w:name="header"/>
-    <w:lsdException w:uiPriority="99" w:semiHidden="0" w:name="footer"/>
+    <w:lsdException w:qFormat="1" w:uiPriority="99" w:semiHidden="0" w:name="footer"/>
     <w:lsdException w:qFormat="1" w:unhideWhenUsed="0" w:uiPriority="99" w:semiHidden="0" w:name="index heading"/>
     <w:lsdException w:qFormat="1" w:unhideWhenUsed="0" w:uiPriority="35" w:semiHidden="0" w:name="caption"/>
     <w:lsdException w:qFormat="1" w:unhideWhenUsed="0" w:uiPriority="99" w:semiHidden="0" w:name="table of figures"/>
@@ -1057,7 +1005,7 @@
     <w:lsdException w:qFormat="1" w:unhideWhenUsed="0" w:uiPriority="10" w:semiHidden="0" w:name="Title"/>
     <w:lsdException w:qFormat="1" w:unhideWhenUsed="0" w:uiPriority="99" w:semiHidden="0" w:name="Closing"/>
     <w:lsdException w:qFormat="1" w:unhideWhenUsed="0" w:uiPriority="99" w:semiHidden="0" w:name="Signature"/>
-    <w:lsdException w:uiPriority="99" w:semiHidden="0" w:name="Default Paragraph Font"/>
+    <w:lsdException w:qFormat="1" w:uiPriority="99" w:semiHidden="0" w:name="Default Paragraph Font"/>
     <w:lsdException w:qFormat="1" w:unhideWhenUsed="0" w:uiPriority="99" w:semiHidden="0" w:name="Body Text"/>
     <w:lsdException w:qFormat="1" w:unhideWhenUsed="0" w:uiPriority="99" w:semiHidden="0" w:name="Body Text Indent"/>
     <w:lsdException w:qFormat="1" w:unhideWhenUsed="0" w:uiPriority="99" w:semiHidden="0" w:name="List Continue"/>
@@ -1077,7 +1025,7 @@
     <w:lsdException w:qFormat="1" w:unhideWhenUsed="0" w:uiPriority="99" w:semiHidden="0" w:name="Body Text Indent 2"/>
     <w:lsdException w:qFormat="1" w:unhideWhenUsed="0" w:uiPriority="99" w:semiHidden="0" w:name="Body Text Indent 3"/>
     <w:lsdException w:qFormat="1" w:unhideWhenUsed="0" w:uiPriority="99" w:semiHidden="0" w:name="Block Text"/>
-    <w:lsdException w:uiPriority="99" w:semiHidden="0" w:name="Hyperlink"/>
+    <w:lsdException w:qFormat="1" w:uiPriority="99" w:semiHidden="0" w:name="Hyperlink"/>
     <w:lsdException w:qFormat="1" w:unhideWhenUsed="0" w:uiPriority="99" w:semiHidden="0" w:name="FollowedHyperlink"/>
     <w:lsdException w:qFormat="1" w:unhideWhenUsed="0" w:uiPriority="22" w:semiHidden="0" w:name="Strong"/>
     <w:lsdException w:qFormat="1" w:unhideWhenUsed="0" w:uiPriority="20" w:semiHidden="0" w:name="Emphasis"/>
@@ -1139,7 +1087,7 @@
     <w:lsdException w:qFormat="1" w:unhideWhenUsed="0" w:uiPriority="99" w:semiHidden="0" w:name="Table Web 1"/>
     <w:lsdException w:qFormat="1" w:unhideWhenUsed="0" w:uiPriority="99" w:semiHidden="0" w:name="Table Web 2"/>
     <w:lsdException w:qFormat="1" w:unhideWhenUsed="0" w:uiPriority="99" w:semiHidden="0" w:name="Table Web 3"/>
-    <w:lsdException w:uiPriority="99" w:semiHidden="0" w:name="Balloon Text"/>
+    <w:lsdException w:qFormat="1" w:uiPriority="99" w:semiHidden="0" w:name="Balloon Text"/>
     <w:lsdException w:qFormat="1" w:unhideWhenUsed="0" w:uiPriority="99" w:semiHidden="0" w:name="Table Grid"/>
     <w:lsdException w:qFormat="1" w:unhideWhenUsed="0" w:uiPriority="99" w:semiHidden="0" w:name="Table Theme"/>
     <w:lsdException w:qFormat="1" w:uiPriority="1" w:semiHidden="0" w:name="No Spacing"/>
@@ -1324,6 +1272,7 @@
   <w:style w:type="character" w:default="1" w:styleId="5">
     <w:name w:val="Default Paragraph Font"/>
     <w:unhideWhenUsed/>
+    <w:qFormat/>
     <w:uiPriority w:val="99"/>
     <w:rPr>
       <w:rFonts w:hint="default"/>
@@ -1349,6 +1298,7 @@
     <w:basedOn w:val="1"/>
     <w:link w:val="16"/>
     <w:unhideWhenUsed/>
+    <w:qFormat/>
     <w:uiPriority w:val="99"/>
     <w:rPr>
       <w:rFonts w:hint="default" w:ascii="Segoe UI" w:hAnsi="Times New Roman" w:eastAsia="SimSun" w:cs="Segoe UI"/>
@@ -1361,6 +1311,7 @@
     <w:basedOn w:val="1"/>
     <w:link w:val="18"/>
     <w:unhideWhenUsed/>
+    <w:qFormat/>
     <w:uiPriority w:val="99"/>
     <w:pPr>
       <w:tabs>
@@ -1397,6 +1348,7 @@
     <w:name w:val="Hyperlink"/>
     <w:basedOn w:val="5"/>
     <w:unhideWhenUsed/>
+    <w:qFormat/>
     <w:uiPriority w:val="99"/>
     <w:rPr>
       <w:rFonts w:hint="default" w:cs="Times New Roman"/>
@@ -1446,6 +1398,7 @@
     <w:basedOn w:val="5"/>
     <w:link w:val="3"/>
     <w:unhideWhenUsed/>
+    <w:qFormat/>
     <w:locked/>
     <w:uiPriority w:val="9"/>
     <w:rPr>
@@ -1461,6 +1414,7 @@
     <w:basedOn w:val="5"/>
     <w:link w:val="4"/>
     <w:unhideWhenUsed/>
+    <w:qFormat/>
     <w:locked/>
     <w:uiPriority w:val="9"/>
     <w:rPr>
@@ -1475,6 +1429,7 @@
     <w:basedOn w:val="5"/>
     <w:link w:val="2"/>
     <w:unhideWhenUsed/>
+    <w:qFormat/>
     <w:locked/>
     <w:uiPriority w:val="9"/>
     <w:rPr>
@@ -1504,6 +1459,7 @@
     <w:basedOn w:val="5"/>
     <w:link w:val="9"/>
     <w:unhideWhenUsed/>
+    <w:qFormat/>
     <w:locked/>
     <w:uiPriority w:val="99"/>
     <w:rPr>
@@ -1518,6 +1474,7 @@
     <w:basedOn w:val="5"/>
     <w:link w:val="8"/>
     <w:unhideWhenUsed/>
+    <w:qFormat/>
     <w:locked/>
     <w:uiPriority w:val="99"/>
     <w:rPr>

</xml_diff>